<commit_message>
Ajout maquettes FOURNISSEUR 25 Mai P1
</commit_message>
<xml_diff>
--- a/Gestion de projet/Cahier des charges Projet PILAF.docx
+++ b/Gestion de projet/Cahier des charges Projet PILAF.docx
@@ -62,10 +62,10 @@
                   <v:path o:extrusionok="f" gradientshapeok="t" o:connecttype="rect"/>
                   <o:lock v:ext="edit" aspectratio="t"/>
                 </v:shapetype>
-                <v:shape id="_x0000_i1025" type="#_x0000_t75" style="width:137.75pt;height:73.25pt" o:ole="">
+                <v:shape id="_x0000_i1025" type="#_x0000_t75" style="width:138pt;height:73.2pt" o:ole="">
                   <v:imagedata r:id="rId8" o:title=""/>
                 </v:shape>
-                <o:OLEObject Type="Embed" ProgID="PBrush" ShapeID="_x0000_i1025" DrawAspect="Content" ObjectID="_1648835191" r:id="rId9"/>
+                <o:OLEObject Type="Embed" ProgID="PBrush" ShapeID="_x0000_i1025" DrawAspect="Content" ObjectID="_1651837264" r:id="rId9"/>
               </w:object>
             </w:r>
           </w:p>
@@ -445,7 +445,17 @@
           <w:iCs/>
           <w:color w:val="808080"/>
         </w:rPr>
-        <w:t>Version 1.0</w:t>
+        <w:t xml:space="preserve">Version </w:t>
+      </w:r>
+      <w:r>
+        <w:rPr>
+          <w:rFonts w:cs="Arial"/>
+          <w:b/>
+          <w:i/>
+          <w:iCs/>
+          <w:color w:val="808080"/>
+        </w:rPr>
+        <w:t>1.1</w:t>
       </w:r>
     </w:p>
     <w:p>
@@ -1011,7 +1021,7 @@
                 <w:rFonts w:cs="Arial"/>
                 <w:sz w:val="18"/>
               </w:rPr>
-              <w:t>finale</w:t>
+              <w:t>intermédiaire</w:t>
             </w:r>
           </w:p>
         </w:tc>
@@ -1030,6 +1040,13 @@
                 <w:sz w:val="18"/>
               </w:rPr>
             </w:pPr>
+            <w:r>
+              <w:rPr>
+                <w:rFonts w:cs="Arial"/>
+                <w:sz w:val="18"/>
+              </w:rPr>
+              <w:t>1.1</w:t>
+            </w:r>
           </w:p>
         </w:tc>
         <w:tc>
@@ -1045,6 +1062,13 @@
                 <w:sz w:val="18"/>
               </w:rPr>
             </w:pPr>
+            <w:r>
+              <w:rPr>
+                <w:rFonts w:cs="Arial"/>
+                <w:sz w:val="18"/>
+              </w:rPr>
+              <w:t>Juin 2020</w:t>
+            </w:r>
           </w:p>
         </w:tc>
         <w:tc>
@@ -1059,6 +1083,13 @@
                 <w:sz w:val="18"/>
               </w:rPr>
             </w:pPr>
+            <w:r>
+              <w:rPr>
+                <w:rFonts w:cs="Arial"/>
+                <w:sz w:val="18"/>
+              </w:rPr>
+              <w:t>Valentin ROUGIER</w:t>
+            </w:r>
           </w:p>
         </w:tc>
         <w:tc>
@@ -1073,6 +1104,13 @@
                 <w:sz w:val="18"/>
               </w:rPr>
             </w:pPr>
+            <w:r>
+              <w:rPr>
+                <w:rFonts w:cs="Arial"/>
+                <w:sz w:val="18"/>
+              </w:rPr>
+              <w:t>Validé</w:t>
+            </w:r>
           </w:p>
         </w:tc>
         <w:tc>
@@ -1087,6 +1125,13 @@
                 <w:sz w:val="18"/>
               </w:rPr>
             </w:pPr>
+            <w:r>
+              <w:rPr>
+                <w:rFonts w:cs="Arial"/>
+                <w:sz w:val="18"/>
+              </w:rPr>
+              <w:t>Version finale</w:t>
+            </w:r>
           </w:p>
         </w:tc>
       </w:tr>
@@ -10479,7 +10524,7 @@
 </file>
 
 <file path=customXml/itemProps1.xml><?xml version="1.0" encoding="utf-8"?>
-<ds:datastoreItem xmlns:ds="http://schemas.openxmlformats.org/officeDocument/2006/customXml" ds:itemID="{63520130-41D5-4189-A0A1-6CC15F9C7D4D}">
+<ds:datastoreItem xmlns:ds="http://schemas.openxmlformats.org/officeDocument/2006/customXml" ds:itemID="{130752CF-A4C2-4F66-9CC1-A1D2EB69F161}">
   <ds:schemaRefs>
     <ds:schemaRef ds:uri="http://schemas.openxmlformats.org/officeDocument/2006/bibliography"/>
   </ds:schemaRefs>

</xml_diff>